<commit_message>
Add notes for chapter 1
Notes_Deep_Learning_With_Python_Book.docx:
  - Add notes about intro to book
</commit_message>
<xml_diff>
--- a/notes/Notes_Deep_Learning_With_Python_Book.docx
+++ b/notes/Notes_Deep_Learning_With_Python_Book.docx
@@ -46,7 +46,12 @@
             <w:pStyle w:val="TOCHeading"/>
           </w:pPr>
           <w:r>
-            <w:t>Contents</w:t>
+            <w:t>Content</w:t>
+          </w:r>
+          <w:bookmarkStart w:id="0" w:name="Contents"/>
+          <w:bookmarkEnd w:id="0"/>
+          <w:r>
+            <w:t>s</w:t>
           </w:r>
         </w:p>
         <w:p>
@@ -68,7 +73,82 @@
           <w:r>
             <w:fldChar w:fldCharType="separate"/>
           </w:r>
-          <w:hyperlink w:anchor="_Toc47102977" w:history="1">
+          <w:hyperlink w:anchor="_Toc47351261" w:history="1">
+            <w:r>
+              <w:rPr>
+                <w:rStyle w:val="Hyperlink"/>
+                <w:noProof/>
+              </w:rPr>
+              <w:t>Chapter 1: Welcom</w:t>
+            </w:r>
+            <w:r>
+              <w:rPr>
+                <w:rStyle w:val="Hyperlink"/>
+                <w:noProof/>
+              </w:rPr>
+              <w:t>e</w:t>
+            </w:r>
+            <w:r>
+              <w:rPr>
+                <w:noProof/>
+                <w:webHidden/>
+              </w:rPr>
+              <w:tab/>
+            </w:r>
+            <w:r>
+              <w:rPr>
+                <w:noProof/>
+                <w:webHidden/>
+              </w:rPr>
+              <w:fldChar w:fldCharType="begin"/>
+            </w:r>
+            <w:r>
+              <w:rPr>
+                <w:noProof/>
+                <w:webHidden/>
+              </w:rPr>
+              <w:instrText xml:space="preserve"> PAGEREF _Toc47351261 \h </w:instrText>
+            </w:r>
+            <w:r>
+              <w:rPr>
+                <w:noProof/>
+                <w:webHidden/>
+              </w:rPr>
+            </w:r>
+            <w:r>
+              <w:rPr>
+                <w:noProof/>
+                <w:webHidden/>
+              </w:rPr>
+              <w:fldChar w:fldCharType="separate"/>
+            </w:r>
+            <w:r>
+              <w:rPr>
+                <w:noProof/>
+                <w:webHidden/>
+              </w:rPr>
+              <w:t>4</w:t>
+            </w:r>
+            <w:r>
+              <w:rPr>
+                <w:noProof/>
+                <w:webHidden/>
+              </w:rPr>
+              <w:fldChar w:fldCharType="end"/>
+            </w:r>
+          </w:hyperlink>
+        </w:p>
+        <w:p>
+          <w:pPr>
+            <w:pStyle w:val="TOC1"/>
+            <w:tabs>
+              <w:tab w:val="right" w:leader="dot" w:pos="9350"/>
+            </w:tabs>
+            <w:rPr>
+              <w:noProof/>
+            </w:rPr>
+          </w:pPr>
+          <w:hyperlink w:anchor="_Toc47351262" w:history="1">
             <w:r>
               <w:rPr>
                 <w:rStyle w:val="Hyperlink"/>
@@ -95,7 +175,7 @@
                 <w:noProof/>
                 <w:webHidden/>
               </w:rPr>
-              <w:instrText xml:space="preserve"> PAGEREF _Toc47102977 \h </w:instrText>
+              <w:instrText xml:space="preserve"> PAGEREF _Toc47351262 \h </w:instrText>
             </w:r>
             <w:r>
               <w:rPr>
@@ -154,7 +234,42 @@
         <w:br w:type="page"/>
       </w:r>
     </w:p>
-    <w:p/>
+    <w:p>
+      <w:pPr>
+        <w:pStyle w:val="Heading1"/>
+      </w:pPr>
+      <w:bookmarkStart w:id="1" w:name="_Toc47351261"/>
+      <w:r>
+        <w:lastRenderedPageBreak/>
+        <w:t>Chapter 1: Welcome</w:t>
+      </w:r>
+      <w:bookmarkEnd w:id="1"/>
+    </w:p>
+    <w:p>
+      <w:r>
+        <w:t xml:space="preserve">Deep knowledge of concepts is not required, </w:t>
+      </w:r>
+      <w:r>
+        <w:t xml:space="preserve">they can be picked up as necessary on the go. This book will use Keras API library, which wraps around Theano and </w:t>
+      </w:r>
+      <w:r>
+        <w:t>TensorFlow</w:t>
+      </w:r>
+      <w:r>
+        <w:t>.</w:t>
+      </w:r>
+      <w:r>
+        <w:t xml:space="preserve"> If you </w:t>
+      </w:r>
+      <w:proofErr w:type="spellStart"/>
+      <w:r>
+        <w:t>don’’t</w:t>
+      </w:r>
+      <w:proofErr w:type="spellEnd"/>
+      <w:r>
+        <w:t xml:space="preserve"> know something pick it up.</w:t>
+      </w:r>
+    </w:p>
     <w:p/>
     <w:p/>
     <w:p/>
@@ -201,7 +316,7 @@
         <w:br w:type="page"/>
       </w:r>
     </w:p>
-    <w:bookmarkStart w:id="0" w:name="_Toc47102977" w:displacedByCustomXml="next"/>
+    <w:bookmarkStart w:id="2" w:name="_Toc47351262" w:displacedByCustomXml="next"/>
     <w:sdt>
       <w:sdtPr>
         <w:rPr>
@@ -225,7 +340,7 @@
           <w:r>
             <w:t>References</w:t>
           </w:r>
-          <w:bookmarkEnd w:id="0"/>
+          <w:bookmarkEnd w:id="2"/>
         </w:p>
         <w:sdt>
           <w:sdtPr>

</xml_diff>

<commit_message>
Add code and notes for chapter 2
Notes_Deep_Learning_With_Python_Book.docx:
  - Add notes for chapter 2

therano_example.py:
  - Add an example use of theano
</commit_message>
<xml_diff>
--- a/notes/Notes_Deep_Learning_With_Python_Book.docx
+++ b/notes/Notes_Deep_Learning_With_Python_Book.docx
@@ -79,14 +79,7 @@
                 <w:rStyle w:val="Hyperlink"/>
                 <w:noProof/>
               </w:rPr>
-              <w:t>Chapter 1: Welcom</w:t>
-            </w:r>
-            <w:r>
-              <w:rPr>
-                <w:rStyle w:val="Hyperlink"/>
-                <w:noProof/>
-              </w:rPr>
-              <w:t>e</w:t>
+              <w:t>Chapter 1: Welcome</w:t>
             </w:r>
             <w:r>
               <w:rPr>
@@ -259,19 +252,1921 @@
         <w:t>.</w:t>
       </w:r>
       <w:r>
-        <w:t xml:space="preserve"> If you </w:t>
+        <w:t xml:space="preserve"> If you don’t know something pick it up.</w:t>
+      </w:r>
+    </w:p>
+    <w:p>
+      <w:r>
+        <w:br w:type="page"/>
+      </w:r>
+    </w:p>
+    <w:p>
+      <w:pPr>
+        <w:pStyle w:val="Heading1"/>
+      </w:pPr>
+      <w:r>
+        <w:lastRenderedPageBreak/>
+        <w:t>Chapter 2 Introduction to Theano</w:t>
+      </w:r>
+    </w:p>
+    <w:p/>
+    <w:p>
+      <w:r>
+        <w:t>It is a numerical library.</w:t>
+      </w:r>
+    </w:p>
+    <w:p>
+      <w:pPr>
+        <w:rPr>
+          <w:rFonts w:ascii="Arial" w:hAnsi="Arial" w:cs="Arial"/>
+          <w:color w:val="4D5156"/>
+          <w:sz w:val="21"/>
+          <w:szCs w:val="21"/>
+          <w:shd w:val="clear" w:color="auto" w:fill="FFFFFF"/>
+        </w:rPr>
+      </w:pPr>
+      <w:r>
+        <w:t xml:space="preserve">It can be used to define tensors—things that can hold </w:t>
+      </w:r>
+      <w:r>
+        <w:t xml:space="preserve">other sets of objects with a relationship to each other. </w:t>
+      </w:r>
+      <w:r>
+        <w:rPr>
+          <w:rFonts w:ascii="Arial" w:hAnsi="Arial" w:cs="Arial"/>
+          <w:color w:val="4D5156"/>
+          <w:sz w:val="21"/>
+          <w:szCs w:val="21"/>
+          <w:shd w:val="clear" w:color="auto" w:fill="FFFFFF"/>
+        </w:rPr>
+        <w:t>In mathematics, a </w:t>
+      </w:r>
+      <w:r>
+        <w:rPr>
+          <w:rStyle w:val="Emphasis"/>
+          <w:rFonts w:ascii="Arial" w:hAnsi="Arial" w:cs="Arial"/>
+          <w:b/>
+          <w:bCs/>
+          <w:i w:val="0"/>
+          <w:iCs w:val="0"/>
+          <w:color w:val="5F6368"/>
+          <w:sz w:val="21"/>
+          <w:szCs w:val="21"/>
+          <w:shd w:val="clear" w:color="auto" w:fill="FFFFFF"/>
+        </w:rPr>
+        <w:t>tensor</w:t>
+      </w:r>
+      <w:r>
+        <w:rPr>
+          <w:rFonts w:ascii="Arial" w:hAnsi="Arial" w:cs="Arial"/>
+          <w:color w:val="4D5156"/>
+          <w:sz w:val="21"/>
+          <w:szCs w:val="21"/>
+          <w:shd w:val="clear" w:color="auto" w:fill="FFFFFF"/>
+        </w:rPr>
+        <w:t> is an algebraic object that describes a (multilinear) relationship between sets of algebraic objects related to a vector space.</w:t>
+      </w:r>
+    </w:p>
+    <w:p>
+      <w:pPr>
+        <w:rPr>
+          <w:rFonts w:ascii="Arial" w:hAnsi="Arial" w:cs="Arial"/>
+          <w:color w:val="4D5156"/>
+          <w:sz w:val="21"/>
+          <w:szCs w:val="21"/>
+          <w:shd w:val="clear" w:color="auto" w:fill="FFFFFF"/>
+        </w:rPr>
+      </w:pPr>
+      <w:r>
+        <w:rPr>
+          <w:rFonts w:ascii="Arial" w:hAnsi="Arial" w:cs="Arial"/>
+          <w:color w:val="4D5156"/>
+          <w:sz w:val="21"/>
+          <w:szCs w:val="21"/>
+          <w:shd w:val="clear" w:color="auto" w:fill="FFFFFF"/>
+        </w:rPr>
+        <w:t xml:space="preserve">Related links: </w:t>
+      </w:r>
+      <w:hyperlink r:id="rId6" w:history="1">
+        <w:r>
+          <w:rPr>
+            <w:rStyle w:val="Hyperlink"/>
+            <w:rFonts w:ascii="Arial" w:hAnsi="Arial" w:cs="Arial"/>
+            <w:sz w:val="21"/>
+            <w:szCs w:val="21"/>
+            <w:shd w:val="clear" w:color="auto" w:fill="FFFFFF"/>
+          </w:rPr>
+          <w:t>Tensor</w:t>
+        </w:r>
+      </w:hyperlink>
+      <w:r>
+        <w:rPr>
+          <w:rFonts w:ascii="Arial" w:hAnsi="Arial" w:cs="Arial"/>
+          <w:color w:val="4D5156"/>
+          <w:sz w:val="21"/>
+          <w:szCs w:val="21"/>
+          <w:shd w:val="clear" w:color="auto" w:fill="FFFFFF"/>
+        </w:rPr>
+        <w:t>,</w:t>
+      </w:r>
+    </w:p>
+    <w:p>
+      <w:sdt>
+        <w:sdtPr>
+          <w:id w:val="-1891801935"/>
+          <w:citation/>
+        </w:sdtPr>
+        <w:sdtContent>
+          <w:r>
+            <w:fldChar w:fldCharType="begin"/>
+          </w:r>
+          <w:r>
+            <w:rPr>
+              <w:rFonts w:ascii="Arial" w:hAnsi="Arial" w:cs="Arial"/>
+              <w:color w:val="4D5156"/>
+              <w:sz w:val="21"/>
+              <w:szCs w:val="21"/>
+              <w:shd w:val="clear" w:color="auto" w:fill="FFFFFF"/>
+            </w:rPr>
+            <w:instrText xml:space="preserve"> CITATION Wik5 \l 1033 </w:instrText>
+          </w:r>
+          <w:r>
+            <w:fldChar w:fldCharType="separate"/>
+          </w:r>
+          <w:r>
+            <w:rPr>
+              <w:rFonts w:ascii="Arial" w:hAnsi="Arial" w:cs="Arial"/>
+              <w:noProof/>
+              <w:color w:val="4D5156"/>
+              <w:sz w:val="21"/>
+              <w:szCs w:val="21"/>
+              <w:shd w:val="clear" w:color="auto" w:fill="FFFFFF"/>
+            </w:rPr>
+            <w:t>(Wikipedia)</w:t>
+          </w:r>
+          <w:r>
+            <w:fldChar w:fldCharType="end"/>
+          </w:r>
+        </w:sdtContent>
+      </w:sdt>
+      <w:r>
+        <w:t>,</w:t>
+      </w:r>
+    </w:p>
+    <w:p>
+      <w:r>
+        <w:t>Theano can be used to compile mathematical expressions beforehand, instead of compiling them later, and then evaluate them. This can result in massive optimizations.</w:t>
+      </w:r>
+    </w:p>
+    <w:p>
+      <w:r>
+        <w:t>P</w:t>
+      </w:r>
+      <w:r>
+        <w:t>re-defining computation to be compiled for e</w:t>
+      </w:r>
+      <w:r>
+        <w:rPr>
+          <w:rFonts w:ascii="Tahoma" w:hAnsi="Tahoma" w:cs="Tahoma"/>
+        </w:rPr>
+        <w:t>ffi</w:t>
+      </w:r>
+      <w:r>
+        <w:t>ciency may be scaled up to</w:t>
+      </w:r>
+      <w:r>
+        <w:t xml:space="preserve"> </w:t>
+      </w:r>
+      <w:r>
+        <w:t>large vector and matrix operations required for deep learning</w:t>
+      </w:r>
+      <w:r>
+        <w:t>.</w:t>
+      </w:r>
+      <w:r>
+        <w:t xml:space="preserve"> </w:t>
+      </w:r>
+      <w:r>
+        <w:t xml:space="preserve">At </w:t>
       </w:r>
       <w:proofErr w:type="spellStart"/>
-      <w:r>
-        <w:t>don’’t</w:t>
+      <w:proofErr w:type="gramStart"/>
+      <w:r>
+        <w:t>it’s</w:t>
       </w:r>
       <w:proofErr w:type="spellEnd"/>
-      <w:r>
-        <w:t xml:space="preserve"> know something pick it up.</w:t>
+      <w:proofErr w:type="gramEnd"/>
+      <w:r>
+        <w:t xml:space="preserve"> heart Theano is a compiler for mathematical</w:t>
+      </w:r>
+      <w:r>
+        <w:t xml:space="preserve"> </w:t>
+      </w:r>
+      <w:r>
+        <w:t>expressions in Python. It knows how to take your structures and turn them into very e</w:t>
+      </w:r>
+      <w:r>
+        <w:rPr>
+          <w:rFonts w:ascii="Tahoma" w:hAnsi="Tahoma" w:cs="Tahoma"/>
+        </w:rPr>
+        <w:t>ffi</w:t>
+      </w:r>
+      <w:r>
+        <w:t>cient</w:t>
+      </w:r>
+      <w:r>
+        <w:t xml:space="preserve"> </w:t>
+      </w:r>
+      <w:r>
+        <w:t>code that uses NumPy, e</w:t>
+      </w:r>
+      <w:r>
+        <w:rPr>
+          <w:rFonts w:ascii="Tahoma" w:hAnsi="Tahoma" w:cs="Tahoma"/>
+        </w:rPr>
+        <w:t>ffi</w:t>
+      </w:r>
+      <w:r>
+        <w:t>cient native libraries like BLAS and native code to run as fast as</w:t>
+      </w:r>
+      <w:r>
+        <w:t xml:space="preserve"> </w:t>
+      </w:r>
+      <w:r>
+        <w:t>possible on CPUs or GPUs.</w:t>
+      </w:r>
+    </w:p>
+    <w:p>
+      <w:r>
+        <w:t>It uses a host of clever code optimizations to squeeze as much performance as possible from</w:t>
+      </w:r>
+      <w:r>
+        <w:t xml:space="preserve"> </w:t>
+      </w:r>
+      <w:r>
+        <w:t>your hardware.</w:t>
+      </w:r>
+    </w:p>
+    <w:p>
+      <w:pPr>
+        <w:pStyle w:val="Heading2"/>
+      </w:pPr>
+      <w:r>
+        <w:t>Example</w:t>
+      </w:r>
+    </w:p>
+    <w:p>
+      <w:r>
+        <w:t>In this</w:t>
+      </w:r>
+      <w:r>
+        <w:t xml:space="preserve"> </w:t>
+      </w:r>
+      <w:r>
+        <w:t xml:space="preserve">example we define two symbolic </w:t>
+      </w:r>
+      <w:r>
+        <w:t>floating-point</w:t>
+      </w:r>
+      <w:r>
+        <w:t xml:space="preserve"> variables a and b. We define an expression that</w:t>
+      </w:r>
+      <w:r>
+        <w:t xml:space="preserve"> </w:t>
+      </w:r>
+      <w:r>
+        <w:t>uses these variables (c = a + b). We then compile this symbolic expression into a function using</w:t>
+      </w:r>
+      <w:r>
+        <w:t xml:space="preserve"> </w:t>
+      </w:r>
+      <w:r>
+        <w:t>Theano that we can use later. Finally, we use our compiled expression by plugging in some real</w:t>
+      </w:r>
+      <w:r>
+        <w:t xml:space="preserve"> </w:t>
+      </w:r>
+      <w:r>
+        <w:t>values and performing the calculation using e</w:t>
+      </w:r>
+      <w:r>
+        <w:rPr>
+          <w:rFonts w:ascii="Tahoma" w:hAnsi="Tahoma" w:cs="Tahoma"/>
+        </w:rPr>
+        <w:t>ffi</w:t>
+      </w:r>
+      <w:r>
+        <w:t>cient compiled Theano code under the covers.</w:t>
+      </w:r>
+      <w:r>
+        <w:t xml:space="preserve"> </w:t>
+      </w:r>
+    </w:p>
+    <w:p>
+      <w:pPr>
+        <w:shd w:val="clear" w:color="auto" w:fill="1E1E1E"/>
+        <w:spacing w:after="0" w:line="285" w:lineRule="atLeast"/>
+        <w:rPr>
+          <w:rFonts w:ascii="Consolas" w:eastAsia="Times New Roman" w:hAnsi="Consolas" w:cs="Times New Roman"/>
+          <w:color w:val="D4D4D4"/>
+          <w:sz w:val="21"/>
+          <w:szCs w:val="21"/>
+        </w:rPr>
+      </w:pPr>
+      <w:r>
+        <w:rPr>
+          <w:rFonts w:ascii="Consolas" w:eastAsia="Times New Roman" w:hAnsi="Consolas" w:cs="Times New Roman"/>
+          <w:color w:val="CE9178"/>
+          <w:sz w:val="21"/>
+          <w:szCs w:val="21"/>
+        </w:rPr>
+        <w:t>""" A </w:t>
+      </w:r>
+      <w:proofErr w:type="spellStart"/>
+      <w:r>
+        <w:rPr>
+          <w:rFonts w:ascii="Consolas" w:eastAsia="Times New Roman" w:hAnsi="Consolas" w:cs="Times New Roman"/>
+          <w:color w:val="CE9178"/>
+          <w:sz w:val="21"/>
+          <w:szCs w:val="21"/>
+        </w:rPr>
+        <w:t>theano</w:t>
+      </w:r>
+      <w:proofErr w:type="spellEnd"/>
+      <w:r>
+        <w:rPr>
+          <w:rFonts w:ascii="Consolas" w:eastAsia="Times New Roman" w:hAnsi="Consolas" w:cs="Times New Roman"/>
+          <w:color w:val="CE9178"/>
+          <w:sz w:val="21"/>
+          <w:szCs w:val="21"/>
+        </w:rPr>
+        <w:t> example, as found in chapter 2 """</w:t>
+      </w:r>
+    </w:p>
+    <w:p>
+      <w:pPr>
+        <w:shd w:val="clear" w:color="auto" w:fill="1E1E1E"/>
+        <w:spacing w:after="0" w:line="285" w:lineRule="atLeast"/>
+        <w:rPr>
+          <w:rFonts w:ascii="Consolas" w:eastAsia="Times New Roman" w:hAnsi="Consolas" w:cs="Times New Roman"/>
+          <w:color w:val="D4D4D4"/>
+          <w:sz w:val="21"/>
+          <w:szCs w:val="21"/>
+        </w:rPr>
+      </w:pPr>
+      <w:r>
+        <w:rPr>
+          <w:rFonts w:ascii="Consolas" w:eastAsia="Times New Roman" w:hAnsi="Consolas" w:cs="Times New Roman"/>
+          <w:color w:val="C586C0"/>
+          <w:sz w:val="21"/>
+          <w:szCs w:val="21"/>
+        </w:rPr>
+        <w:t>import</w:t>
+      </w:r>
+      <w:r>
+        <w:rPr>
+          <w:rFonts w:ascii="Consolas" w:eastAsia="Times New Roman" w:hAnsi="Consolas" w:cs="Times New Roman"/>
+          <w:color w:val="D4D4D4"/>
+          <w:sz w:val="21"/>
+          <w:szCs w:val="21"/>
+        </w:rPr>
+        <w:t> </w:t>
+      </w:r>
+      <w:proofErr w:type="spellStart"/>
+      <w:r>
+        <w:rPr>
+          <w:rFonts w:ascii="Consolas" w:eastAsia="Times New Roman" w:hAnsi="Consolas" w:cs="Times New Roman"/>
+          <w:color w:val="D4D4D4"/>
+          <w:sz w:val="21"/>
+          <w:szCs w:val="21"/>
+        </w:rPr>
+        <w:t>theano</w:t>
+      </w:r>
+      <w:proofErr w:type="spellEnd"/>
+    </w:p>
+    <w:p>
+      <w:pPr>
+        <w:shd w:val="clear" w:color="auto" w:fill="1E1E1E"/>
+        <w:spacing w:after="0" w:line="285" w:lineRule="atLeast"/>
+        <w:rPr>
+          <w:rFonts w:ascii="Consolas" w:eastAsia="Times New Roman" w:hAnsi="Consolas" w:cs="Times New Roman"/>
+          <w:color w:val="D4D4D4"/>
+          <w:sz w:val="21"/>
+          <w:szCs w:val="21"/>
+        </w:rPr>
+      </w:pPr>
+      <w:r>
+        <w:rPr>
+          <w:rFonts w:ascii="Consolas" w:eastAsia="Times New Roman" w:hAnsi="Consolas" w:cs="Times New Roman"/>
+          <w:color w:val="C586C0"/>
+          <w:sz w:val="21"/>
+          <w:szCs w:val="21"/>
+        </w:rPr>
+        <w:t>from</w:t>
+      </w:r>
+      <w:r>
+        <w:rPr>
+          <w:rFonts w:ascii="Consolas" w:eastAsia="Times New Roman" w:hAnsi="Consolas" w:cs="Times New Roman"/>
+          <w:color w:val="D4D4D4"/>
+          <w:sz w:val="21"/>
+          <w:szCs w:val="21"/>
+        </w:rPr>
+        <w:t> </w:t>
+      </w:r>
+      <w:proofErr w:type="spellStart"/>
+      <w:r>
+        <w:rPr>
+          <w:rFonts w:ascii="Consolas" w:eastAsia="Times New Roman" w:hAnsi="Consolas" w:cs="Times New Roman"/>
+          <w:color w:val="D4D4D4"/>
+          <w:sz w:val="21"/>
+          <w:szCs w:val="21"/>
+        </w:rPr>
+        <w:t>theano</w:t>
+      </w:r>
+      <w:proofErr w:type="spellEnd"/>
+      <w:r>
+        <w:rPr>
+          <w:rFonts w:ascii="Consolas" w:eastAsia="Times New Roman" w:hAnsi="Consolas" w:cs="Times New Roman"/>
+          <w:color w:val="D4D4D4"/>
+          <w:sz w:val="21"/>
+          <w:szCs w:val="21"/>
+        </w:rPr>
+        <w:t> </w:t>
+      </w:r>
+      <w:r>
+        <w:rPr>
+          <w:rFonts w:ascii="Consolas" w:eastAsia="Times New Roman" w:hAnsi="Consolas" w:cs="Times New Roman"/>
+          <w:color w:val="C586C0"/>
+          <w:sz w:val="21"/>
+          <w:szCs w:val="21"/>
+        </w:rPr>
+        <w:t>import</w:t>
+      </w:r>
+      <w:r>
+        <w:rPr>
+          <w:rFonts w:ascii="Consolas" w:eastAsia="Times New Roman" w:hAnsi="Consolas" w:cs="Times New Roman"/>
+          <w:color w:val="D4D4D4"/>
+          <w:sz w:val="21"/>
+          <w:szCs w:val="21"/>
+        </w:rPr>
+        <w:t> tensor</w:t>
+      </w:r>
+    </w:p>
+    <w:p>
+      <w:pPr>
+        <w:shd w:val="clear" w:color="auto" w:fill="1E1E1E"/>
+        <w:spacing w:after="0" w:line="285" w:lineRule="atLeast"/>
+        <w:rPr>
+          <w:rFonts w:ascii="Consolas" w:eastAsia="Times New Roman" w:hAnsi="Consolas" w:cs="Times New Roman"/>
+          <w:color w:val="D4D4D4"/>
+          <w:sz w:val="21"/>
+          <w:szCs w:val="21"/>
+        </w:rPr>
+      </w:pPr>
+    </w:p>
+    <w:p>
+      <w:pPr>
+        <w:shd w:val="clear" w:color="auto" w:fill="1E1E1E"/>
+        <w:spacing w:after="0" w:line="285" w:lineRule="atLeast"/>
+        <w:rPr>
+          <w:rFonts w:ascii="Consolas" w:eastAsia="Times New Roman" w:hAnsi="Consolas" w:cs="Times New Roman"/>
+          <w:color w:val="D4D4D4"/>
+          <w:sz w:val="21"/>
+          <w:szCs w:val="21"/>
+        </w:rPr>
+      </w:pPr>
+      <w:r>
+        <w:rPr>
+          <w:rFonts w:ascii="Consolas" w:eastAsia="Times New Roman" w:hAnsi="Consolas" w:cs="Times New Roman"/>
+          <w:color w:val="6A9955"/>
+          <w:sz w:val="21"/>
+          <w:szCs w:val="21"/>
+        </w:rPr>
+        <w:t># Define tensors as 2 symbolic </w:t>
+      </w:r>
+      <w:proofErr w:type="gramStart"/>
+      <w:r>
+        <w:rPr>
+          <w:rFonts w:ascii="Consolas" w:eastAsia="Times New Roman" w:hAnsi="Consolas" w:cs="Times New Roman"/>
+          <w:color w:val="6A9955"/>
+          <w:sz w:val="21"/>
+          <w:szCs w:val="21"/>
+        </w:rPr>
+        <w:t>floating point</w:t>
+      </w:r>
+      <w:proofErr w:type="gramEnd"/>
+      <w:r>
+        <w:rPr>
+          <w:rFonts w:ascii="Consolas" w:eastAsia="Times New Roman" w:hAnsi="Consolas" w:cs="Times New Roman"/>
+          <w:color w:val="6A9955"/>
+          <w:sz w:val="21"/>
+          <w:szCs w:val="21"/>
+        </w:rPr>
+        <w:t> scalars</w:t>
+      </w:r>
+    </w:p>
+    <w:p>
+      <w:pPr>
+        <w:shd w:val="clear" w:color="auto" w:fill="1E1E1E"/>
+        <w:spacing w:after="0" w:line="285" w:lineRule="atLeast"/>
+        <w:rPr>
+          <w:rFonts w:ascii="Consolas" w:eastAsia="Times New Roman" w:hAnsi="Consolas" w:cs="Times New Roman"/>
+          <w:color w:val="D4D4D4"/>
+          <w:sz w:val="21"/>
+          <w:szCs w:val="21"/>
+        </w:rPr>
+      </w:pPr>
+    </w:p>
+    <w:p>
+      <w:pPr>
+        <w:shd w:val="clear" w:color="auto" w:fill="1E1E1E"/>
+        <w:spacing w:after="0" w:line="285" w:lineRule="atLeast"/>
+        <w:rPr>
+          <w:rFonts w:ascii="Consolas" w:eastAsia="Times New Roman" w:hAnsi="Consolas" w:cs="Times New Roman"/>
+          <w:color w:val="D4D4D4"/>
+          <w:sz w:val="21"/>
+          <w:szCs w:val="21"/>
+        </w:rPr>
+      </w:pPr>
+      <w:r>
+        <w:rPr>
+          <w:rFonts w:ascii="Consolas" w:eastAsia="Times New Roman" w:hAnsi="Consolas" w:cs="Times New Roman"/>
+          <w:color w:val="D4D4D4"/>
+          <w:sz w:val="21"/>
+          <w:szCs w:val="21"/>
+        </w:rPr>
+        <w:t>a = </w:t>
+      </w:r>
+      <w:proofErr w:type="spellStart"/>
+      <w:r>
+        <w:rPr>
+          <w:rFonts w:ascii="Consolas" w:eastAsia="Times New Roman" w:hAnsi="Consolas" w:cs="Times New Roman"/>
+          <w:color w:val="D4D4D4"/>
+          <w:sz w:val="21"/>
+          <w:szCs w:val="21"/>
+        </w:rPr>
+        <w:t>tensor.dscalar</w:t>
+      </w:r>
+      <w:proofErr w:type="spellEnd"/>
+      <w:r>
+        <w:rPr>
+          <w:rFonts w:ascii="Consolas" w:eastAsia="Times New Roman" w:hAnsi="Consolas" w:cs="Times New Roman"/>
+          <w:color w:val="D4D4D4"/>
+          <w:sz w:val="21"/>
+          <w:szCs w:val="21"/>
+        </w:rPr>
+        <w:t>()</w:t>
+      </w:r>
+    </w:p>
+    <w:p>
+      <w:pPr>
+        <w:shd w:val="clear" w:color="auto" w:fill="1E1E1E"/>
+        <w:spacing w:after="0" w:line="285" w:lineRule="atLeast"/>
+        <w:rPr>
+          <w:rFonts w:ascii="Consolas" w:eastAsia="Times New Roman" w:hAnsi="Consolas" w:cs="Times New Roman"/>
+          <w:color w:val="D4D4D4"/>
+          <w:sz w:val="21"/>
+          <w:szCs w:val="21"/>
+        </w:rPr>
+      </w:pPr>
+      <w:r>
+        <w:rPr>
+          <w:rFonts w:ascii="Consolas" w:eastAsia="Times New Roman" w:hAnsi="Consolas" w:cs="Times New Roman"/>
+          <w:color w:val="D4D4D4"/>
+          <w:sz w:val="21"/>
+          <w:szCs w:val="21"/>
+        </w:rPr>
+        <w:t>b = </w:t>
+      </w:r>
+      <w:proofErr w:type="spellStart"/>
+      <w:r>
+        <w:rPr>
+          <w:rFonts w:ascii="Consolas" w:eastAsia="Times New Roman" w:hAnsi="Consolas" w:cs="Times New Roman"/>
+          <w:color w:val="D4D4D4"/>
+          <w:sz w:val="21"/>
+          <w:szCs w:val="21"/>
+        </w:rPr>
+        <w:t>tensor.dscalar</w:t>
+      </w:r>
+      <w:proofErr w:type="spellEnd"/>
+      <w:r>
+        <w:rPr>
+          <w:rFonts w:ascii="Consolas" w:eastAsia="Times New Roman" w:hAnsi="Consolas" w:cs="Times New Roman"/>
+          <w:color w:val="D4D4D4"/>
+          <w:sz w:val="21"/>
+          <w:szCs w:val="21"/>
+        </w:rPr>
+        <w:t>()</w:t>
+      </w:r>
+    </w:p>
+    <w:p>
+      <w:pPr>
+        <w:shd w:val="clear" w:color="auto" w:fill="1E1E1E"/>
+        <w:spacing w:after="0" w:line="285" w:lineRule="atLeast"/>
+        <w:rPr>
+          <w:rFonts w:ascii="Consolas" w:eastAsia="Times New Roman" w:hAnsi="Consolas" w:cs="Times New Roman"/>
+          <w:color w:val="D4D4D4"/>
+          <w:sz w:val="21"/>
+          <w:szCs w:val="21"/>
+        </w:rPr>
+      </w:pPr>
+    </w:p>
+    <w:p>
+      <w:pPr>
+        <w:shd w:val="clear" w:color="auto" w:fill="1E1E1E"/>
+        <w:spacing w:after="0" w:line="285" w:lineRule="atLeast"/>
+        <w:rPr>
+          <w:rFonts w:ascii="Consolas" w:eastAsia="Times New Roman" w:hAnsi="Consolas" w:cs="Times New Roman"/>
+          <w:color w:val="D4D4D4"/>
+          <w:sz w:val="21"/>
+          <w:szCs w:val="21"/>
+        </w:rPr>
+      </w:pPr>
+      <w:r>
+        <w:rPr>
+          <w:rFonts w:ascii="Consolas" w:eastAsia="Times New Roman" w:hAnsi="Consolas" w:cs="Times New Roman"/>
+          <w:color w:val="6A9955"/>
+          <w:sz w:val="21"/>
+          <w:szCs w:val="21"/>
+        </w:rPr>
+        <w:t># create a symbolic expression and store it in c</w:t>
+      </w:r>
+    </w:p>
+    <w:p>
+      <w:pPr>
+        <w:shd w:val="clear" w:color="auto" w:fill="1E1E1E"/>
+        <w:spacing w:after="0" w:line="285" w:lineRule="atLeast"/>
+        <w:rPr>
+          <w:rFonts w:ascii="Consolas" w:eastAsia="Times New Roman" w:hAnsi="Consolas" w:cs="Times New Roman"/>
+          <w:color w:val="D4D4D4"/>
+          <w:sz w:val="21"/>
+          <w:szCs w:val="21"/>
+        </w:rPr>
+      </w:pPr>
+      <w:r>
+        <w:rPr>
+          <w:rFonts w:ascii="Consolas" w:eastAsia="Times New Roman" w:hAnsi="Consolas" w:cs="Times New Roman"/>
+          <w:color w:val="D4D4D4"/>
+          <w:sz w:val="21"/>
+          <w:szCs w:val="21"/>
+        </w:rPr>
+        <w:t>c = a + b</w:t>
+      </w:r>
+    </w:p>
+    <w:p>
+      <w:pPr>
+        <w:shd w:val="clear" w:color="auto" w:fill="1E1E1E"/>
+        <w:spacing w:after="0" w:line="285" w:lineRule="atLeast"/>
+        <w:rPr>
+          <w:rFonts w:ascii="Consolas" w:eastAsia="Times New Roman" w:hAnsi="Consolas" w:cs="Times New Roman"/>
+          <w:color w:val="D4D4D4"/>
+          <w:sz w:val="21"/>
+          <w:szCs w:val="21"/>
+        </w:rPr>
+      </w:pPr>
+    </w:p>
+    <w:p>
+      <w:pPr>
+        <w:shd w:val="clear" w:color="auto" w:fill="1E1E1E"/>
+        <w:spacing w:after="0" w:line="285" w:lineRule="atLeast"/>
+        <w:rPr>
+          <w:rFonts w:ascii="Consolas" w:eastAsia="Times New Roman" w:hAnsi="Consolas" w:cs="Times New Roman"/>
+          <w:color w:val="D4D4D4"/>
+          <w:sz w:val="21"/>
+          <w:szCs w:val="21"/>
+        </w:rPr>
+      </w:pPr>
+      <w:r>
+        <w:rPr>
+          <w:rFonts w:ascii="Consolas" w:eastAsia="Times New Roman" w:hAnsi="Consolas" w:cs="Times New Roman"/>
+          <w:color w:val="6A9955"/>
+          <w:sz w:val="21"/>
+          <w:szCs w:val="21"/>
+        </w:rPr>
+        <w:t># convert it into a callable object, a function, that takes a,b and returns the</w:t>
+      </w:r>
+    </w:p>
+    <w:p>
+      <w:pPr>
+        <w:shd w:val="clear" w:color="auto" w:fill="1E1E1E"/>
+        <w:spacing w:after="0" w:line="285" w:lineRule="atLeast"/>
+        <w:rPr>
+          <w:rFonts w:ascii="Consolas" w:eastAsia="Times New Roman" w:hAnsi="Consolas" w:cs="Times New Roman"/>
+          <w:color w:val="D4D4D4"/>
+          <w:sz w:val="21"/>
+          <w:szCs w:val="21"/>
+        </w:rPr>
+      </w:pPr>
+      <w:r>
+        <w:rPr>
+          <w:rFonts w:ascii="Consolas" w:eastAsia="Times New Roman" w:hAnsi="Consolas" w:cs="Times New Roman"/>
+          <w:color w:val="6A9955"/>
+          <w:sz w:val="21"/>
+          <w:szCs w:val="21"/>
+        </w:rPr>
+        <w:t># result </w:t>
+      </w:r>
+    </w:p>
+    <w:p>
+      <w:pPr>
+        <w:shd w:val="clear" w:color="auto" w:fill="1E1E1E"/>
+        <w:spacing w:after="0" w:line="285" w:lineRule="atLeast"/>
+        <w:rPr>
+          <w:rFonts w:ascii="Consolas" w:eastAsia="Times New Roman" w:hAnsi="Consolas" w:cs="Times New Roman"/>
+          <w:color w:val="D4D4D4"/>
+          <w:sz w:val="21"/>
+          <w:szCs w:val="21"/>
+        </w:rPr>
+      </w:pPr>
+      <w:r>
+        <w:rPr>
+          <w:rFonts w:ascii="Consolas" w:eastAsia="Times New Roman" w:hAnsi="Consolas" w:cs="Times New Roman"/>
+          <w:color w:val="D4D4D4"/>
+          <w:sz w:val="21"/>
+          <w:szCs w:val="21"/>
+        </w:rPr>
+        <w:t>f = </w:t>
+      </w:r>
+      <w:proofErr w:type="spellStart"/>
+      <w:r>
+        <w:rPr>
+          <w:rFonts w:ascii="Consolas" w:eastAsia="Times New Roman" w:hAnsi="Consolas" w:cs="Times New Roman"/>
+          <w:color w:val="D4D4D4"/>
+          <w:sz w:val="21"/>
+          <w:szCs w:val="21"/>
+        </w:rPr>
+        <w:t>theano.function</w:t>
+      </w:r>
+      <w:proofErr w:type="spellEnd"/>
+      <w:r>
+        <w:rPr>
+          <w:rFonts w:ascii="Consolas" w:eastAsia="Times New Roman" w:hAnsi="Consolas" w:cs="Times New Roman"/>
+          <w:color w:val="D4D4D4"/>
+          <w:sz w:val="21"/>
+          <w:szCs w:val="21"/>
+        </w:rPr>
+        <w:t>([</w:t>
+      </w:r>
+      <w:proofErr w:type="spellStart"/>
+      <w:r>
+        <w:rPr>
+          <w:rFonts w:ascii="Consolas" w:eastAsia="Times New Roman" w:hAnsi="Consolas" w:cs="Times New Roman"/>
+          <w:color w:val="D4D4D4"/>
+          <w:sz w:val="21"/>
+          <w:szCs w:val="21"/>
+        </w:rPr>
+        <w:t>a,b</w:t>
+      </w:r>
+      <w:proofErr w:type="spellEnd"/>
+      <w:r>
+        <w:rPr>
+          <w:rFonts w:ascii="Consolas" w:eastAsia="Times New Roman" w:hAnsi="Consolas" w:cs="Times New Roman"/>
+          <w:color w:val="D4D4D4"/>
+          <w:sz w:val="21"/>
+          <w:szCs w:val="21"/>
+        </w:rPr>
+        <w:t>], c)</w:t>
+      </w:r>
+    </w:p>
+    <w:p>
+      <w:pPr>
+        <w:shd w:val="clear" w:color="auto" w:fill="1E1E1E"/>
+        <w:spacing w:after="0" w:line="285" w:lineRule="atLeast"/>
+        <w:rPr>
+          <w:rFonts w:ascii="Consolas" w:eastAsia="Times New Roman" w:hAnsi="Consolas" w:cs="Times New Roman"/>
+          <w:color w:val="D4D4D4"/>
+          <w:sz w:val="21"/>
+          <w:szCs w:val="21"/>
+        </w:rPr>
+      </w:pPr>
+    </w:p>
+    <w:p>
+      <w:pPr>
+        <w:shd w:val="clear" w:color="auto" w:fill="1E1E1E"/>
+        <w:spacing w:after="0" w:line="285" w:lineRule="atLeast"/>
+        <w:rPr>
+          <w:rFonts w:ascii="Consolas" w:eastAsia="Times New Roman" w:hAnsi="Consolas" w:cs="Times New Roman"/>
+          <w:color w:val="D4D4D4"/>
+          <w:sz w:val="21"/>
+          <w:szCs w:val="21"/>
+        </w:rPr>
+      </w:pPr>
+      <w:r>
+        <w:rPr>
+          <w:rFonts w:ascii="Consolas" w:eastAsia="Times New Roman" w:hAnsi="Consolas" w:cs="Times New Roman"/>
+          <w:color w:val="6A9955"/>
+          <w:sz w:val="21"/>
+          <w:szCs w:val="21"/>
+        </w:rPr>
+        <w:t># call the function, by passing a = 10.5, b = 25.5, and evaluate c</w:t>
+      </w:r>
+    </w:p>
+    <w:p>
+      <w:pPr>
+        <w:shd w:val="clear" w:color="auto" w:fill="1E1E1E"/>
+        <w:spacing w:after="0" w:line="285" w:lineRule="atLeast"/>
+        <w:rPr>
+          <w:rFonts w:ascii="Consolas" w:eastAsia="Times New Roman" w:hAnsi="Consolas" w:cs="Times New Roman"/>
+          <w:color w:val="D4D4D4"/>
+          <w:sz w:val="21"/>
+          <w:szCs w:val="21"/>
+        </w:rPr>
+      </w:pPr>
+      <w:r>
+        <w:rPr>
+          <w:rFonts w:ascii="Consolas" w:eastAsia="Times New Roman" w:hAnsi="Consolas" w:cs="Times New Roman"/>
+          <w:color w:val="D4D4D4"/>
+          <w:sz w:val="21"/>
+          <w:szCs w:val="21"/>
+        </w:rPr>
+        <w:t>result = f(</w:t>
+      </w:r>
+      <w:r>
+        <w:rPr>
+          <w:rFonts w:ascii="Consolas" w:eastAsia="Times New Roman" w:hAnsi="Consolas" w:cs="Times New Roman"/>
+          <w:color w:val="B5CEA8"/>
+          <w:sz w:val="21"/>
+          <w:szCs w:val="21"/>
+        </w:rPr>
+        <w:t>10.5</w:t>
+      </w:r>
+      <w:r>
+        <w:rPr>
+          <w:rFonts w:ascii="Consolas" w:eastAsia="Times New Roman" w:hAnsi="Consolas" w:cs="Times New Roman"/>
+          <w:color w:val="D4D4D4"/>
+          <w:sz w:val="21"/>
+          <w:szCs w:val="21"/>
+        </w:rPr>
+        <w:t>,</w:t>
+      </w:r>
+      <w:r>
+        <w:rPr>
+          <w:rFonts w:ascii="Consolas" w:eastAsia="Times New Roman" w:hAnsi="Consolas" w:cs="Times New Roman"/>
+          <w:color w:val="B5CEA8"/>
+          <w:sz w:val="21"/>
+          <w:szCs w:val="21"/>
+        </w:rPr>
+        <w:t>25.5</w:t>
+      </w:r>
+      <w:r>
+        <w:rPr>
+          <w:rFonts w:ascii="Consolas" w:eastAsia="Times New Roman" w:hAnsi="Consolas" w:cs="Times New Roman"/>
+          <w:color w:val="D4D4D4"/>
+          <w:sz w:val="21"/>
+          <w:szCs w:val="21"/>
+        </w:rPr>
+        <w:t>)</w:t>
+      </w:r>
+    </w:p>
+    <w:p>
+      <w:pPr>
+        <w:shd w:val="clear" w:color="auto" w:fill="1E1E1E"/>
+        <w:spacing w:after="0" w:line="285" w:lineRule="atLeast"/>
+        <w:rPr>
+          <w:rFonts w:ascii="Consolas" w:eastAsia="Times New Roman" w:hAnsi="Consolas" w:cs="Times New Roman"/>
+          <w:color w:val="D4D4D4"/>
+          <w:sz w:val="21"/>
+          <w:szCs w:val="21"/>
+        </w:rPr>
+      </w:pPr>
+    </w:p>
+    <w:p>
+      <w:pPr>
+        <w:shd w:val="clear" w:color="auto" w:fill="1E1E1E"/>
+        <w:spacing w:after="0" w:line="285" w:lineRule="atLeast"/>
+        <w:rPr>
+          <w:rFonts w:ascii="Consolas" w:eastAsia="Times New Roman" w:hAnsi="Consolas" w:cs="Times New Roman"/>
+          <w:color w:val="D4D4D4"/>
+          <w:sz w:val="21"/>
+          <w:szCs w:val="21"/>
+        </w:rPr>
+      </w:pPr>
+      <w:r>
+        <w:rPr>
+          <w:rFonts w:ascii="Consolas" w:eastAsia="Times New Roman" w:hAnsi="Consolas" w:cs="Times New Roman"/>
+          <w:color w:val="DCDCAA"/>
+          <w:sz w:val="21"/>
+          <w:szCs w:val="21"/>
+        </w:rPr>
+        <w:t>print</w:t>
+      </w:r>
+      <w:r>
+        <w:rPr>
+          <w:rFonts w:ascii="Consolas" w:eastAsia="Times New Roman" w:hAnsi="Consolas" w:cs="Times New Roman"/>
+          <w:color w:val="D4D4D4"/>
+          <w:sz w:val="21"/>
+          <w:szCs w:val="21"/>
+        </w:rPr>
+        <w:t>(result)</w:t>
       </w:r>
     </w:p>
     <w:p/>
-    <w:p/>
+    <w:p>
+      <w:pPr>
+        <w:pStyle w:val="Heading2"/>
+      </w:pPr>
+      <w:r>
+        <w:t>Result</w:t>
+      </w:r>
+    </w:p>
+    <w:p>
+      <w:r>
+        <w:t>'(Anaconda3)'C:\&gt;python therano_example.py</w:t>
+      </w:r>
+    </w:p>
+    <w:p>
+      <w:r>
+        <w:t>36.0</w:t>
+      </w:r>
+    </w:p>
+    <w:p>
+      <w:pPr>
+        <w:pStyle w:val="Heading2"/>
+      </w:pPr>
+      <w:r>
+        <w:t>A function in Theano is a callable expression.</w:t>
+      </w:r>
+    </w:p>
+    <w:p>
+      <w:pPr>
+        <w:shd w:val="clear" w:color="auto" w:fill="252526"/>
+        <w:wordWrap w:val="0"/>
+        <w:spacing w:line="285" w:lineRule="atLeast"/>
+        <w:rPr>
+          <w:rFonts w:ascii="Consolas" w:hAnsi="Consolas"/>
+          <w:color w:val="CCCCCC"/>
+          <w:sz w:val="21"/>
+          <w:szCs w:val="21"/>
+        </w:rPr>
+      </w:pPr>
+      <w:r>
+        <w:rPr>
+          <w:rStyle w:val="mtk5"/>
+          <w:rFonts w:ascii="Consolas" w:hAnsi="Consolas"/>
+          <w:color w:val="569CD6"/>
+          <w:sz w:val="21"/>
+          <w:szCs w:val="21"/>
+        </w:rPr>
+        <w:t>def</w:t>
+      </w:r>
+      <w:r>
+        <w:rPr>
+          <w:rStyle w:val="mtk1"/>
+          <w:rFonts w:ascii="Consolas" w:hAnsi="Consolas"/>
+          <w:color w:val="D4D4D4"/>
+          <w:sz w:val="21"/>
+          <w:szCs w:val="21"/>
+        </w:rPr>
+        <w:t xml:space="preserve"> </w:t>
+      </w:r>
+      <w:r>
+        <w:rPr>
+          <w:rStyle w:val="mtk15"/>
+          <w:rFonts w:ascii="Consolas" w:hAnsi="Consolas"/>
+          <w:color w:val="DCDCAA"/>
+          <w:sz w:val="21"/>
+          <w:szCs w:val="21"/>
+        </w:rPr>
+        <w:t>function</w:t>
+      </w:r>
+      <w:r>
+        <w:rPr>
+          <w:rStyle w:val="mtk1"/>
+          <w:rFonts w:ascii="Consolas" w:hAnsi="Consolas"/>
+          <w:color w:val="D4D4D4"/>
+          <w:sz w:val="21"/>
+          <w:szCs w:val="21"/>
+        </w:rPr>
+        <w:t>(</w:t>
+      </w:r>
+      <w:r>
+        <w:rPr>
+          <w:rStyle w:val="mtk9"/>
+          <w:rFonts w:ascii="Consolas" w:hAnsi="Consolas"/>
+          <w:color w:val="9CDCFE"/>
+          <w:sz w:val="21"/>
+          <w:szCs w:val="21"/>
+        </w:rPr>
+        <w:t>inputs</w:t>
+      </w:r>
+      <w:r>
+        <w:rPr>
+          <w:rStyle w:val="mtk1"/>
+          <w:rFonts w:ascii="Consolas" w:hAnsi="Consolas"/>
+          <w:color w:val="D4D4D4"/>
+          <w:sz w:val="21"/>
+          <w:szCs w:val="21"/>
+        </w:rPr>
+        <w:t xml:space="preserve">, </w:t>
+      </w:r>
+      <w:r>
+        <w:rPr>
+          <w:rStyle w:val="mtk9"/>
+          <w:rFonts w:ascii="Consolas" w:hAnsi="Consolas"/>
+          <w:color w:val="9CDCFE"/>
+          <w:sz w:val="21"/>
+          <w:szCs w:val="21"/>
+        </w:rPr>
+        <w:t>outputs</w:t>
+      </w:r>
+      <w:r>
+        <w:rPr>
+          <w:rStyle w:val="mtk1"/>
+          <w:rFonts w:ascii="Consolas" w:hAnsi="Consolas"/>
+          <w:color w:val="D4D4D4"/>
+          <w:sz w:val="21"/>
+          <w:szCs w:val="21"/>
+        </w:rPr>
+        <w:t>=</w:t>
+      </w:r>
+      <w:r>
+        <w:rPr>
+          <w:rStyle w:val="mtk5"/>
+          <w:rFonts w:ascii="Consolas" w:hAnsi="Consolas"/>
+          <w:color w:val="569CD6"/>
+          <w:sz w:val="21"/>
+          <w:szCs w:val="21"/>
+        </w:rPr>
+        <w:t>None</w:t>
+      </w:r>
+      <w:r>
+        <w:rPr>
+          <w:rStyle w:val="mtk1"/>
+          <w:rFonts w:ascii="Consolas" w:hAnsi="Consolas"/>
+          <w:color w:val="D4D4D4"/>
+          <w:sz w:val="21"/>
+          <w:szCs w:val="21"/>
+        </w:rPr>
+        <w:t xml:space="preserve">, </w:t>
+      </w:r>
+      <w:r>
+        <w:rPr>
+          <w:rStyle w:val="mtk9"/>
+          <w:rFonts w:ascii="Consolas" w:hAnsi="Consolas"/>
+          <w:color w:val="9CDCFE"/>
+          <w:sz w:val="21"/>
+          <w:szCs w:val="21"/>
+        </w:rPr>
+        <w:t>mode</w:t>
+      </w:r>
+      <w:r>
+        <w:rPr>
+          <w:rStyle w:val="mtk1"/>
+          <w:rFonts w:ascii="Consolas" w:hAnsi="Consolas"/>
+          <w:color w:val="D4D4D4"/>
+          <w:sz w:val="21"/>
+          <w:szCs w:val="21"/>
+        </w:rPr>
+        <w:t>=</w:t>
+      </w:r>
+      <w:r>
+        <w:rPr>
+          <w:rStyle w:val="mtk5"/>
+          <w:rFonts w:ascii="Consolas" w:hAnsi="Consolas"/>
+          <w:color w:val="569CD6"/>
+          <w:sz w:val="21"/>
+          <w:szCs w:val="21"/>
+        </w:rPr>
+        <w:t>None</w:t>
+      </w:r>
+      <w:r>
+        <w:rPr>
+          <w:rStyle w:val="mtk1"/>
+          <w:rFonts w:ascii="Consolas" w:hAnsi="Consolas"/>
+          <w:color w:val="D4D4D4"/>
+          <w:sz w:val="21"/>
+          <w:szCs w:val="21"/>
+        </w:rPr>
+        <w:t xml:space="preserve">, </w:t>
+      </w:r>
+      <w:r>
+        <w:rPr>
+          <w:rStyle w:val="mtk9"/>
+          <w:rFonts w:ascii="Consolas" w:hAnsi="Consolas"/>
+          <w:color w:val="9CDCFE"/>
+          <w:sz w:val="21"/>
+          <w:szCs w:val="21"/>
+        </w:rPr>
+        <w:t>updates</w:t>
+      </w:r>
+      <w:r>
+        <w:rPr>
+          <w:rStyle w:val="mtk1"/>
+          <w:rFonts w:ascii="Consolas" w:hAnsi="Consolas"/>
+          <w:color w:val="D4D4D4"/>
+          <w:sz w:val="21"/>
+          <w:szCs w:val="21"/>
+        </w:rPr>
+        <w:t>=</w:t>
+      </w:r>
+      <w:r>
+        <w:rPr>
+          <w:rStyle w:val="mtk5"/>
+          <w:rFonts w:ascii="Consolas" w:hAnsi="Consolas"/>
+          <w:color w:val="569CD6"/>
+          <w:sz w:val="21"/>
+          <w:szCs w:val="21"/>
+        </w:rPr>
+        <w:t>None</w:t>
+      </w:r>
+      <w:r>
+        <w:rPr>
+          <w:rStyle w:val="mtk1"/>
+          <w:rFonts w:ascii="Consolas" w:hAnsi="Consolas"/>
+          <w:color w:val="D4D4D4"/>
+          <w:sz w:val="21"/>
+          <w:szCs w:val="21"/>
+        </w:rPr>
+        <w:t xml:space="preserve">, </w:t>
+      </w:r>
+      <w:r>
+        <w:rPr>
+          <w:rStyle w:val="mtk9"/>
+          <w:rFonts w:ascii="Consolas" w:hAnsi="Consolas"/>
+          <w:color w:val="9CDCFE"/>
+          <w:sz w:val="21"/>
+          <w:szCs w:val="21"/>
+        </w:rPr>
+        <w:t>givens</w:t>
+      </w:r>
+      <w:r>
+        <w:rPr>
+          <w:rStyle w:val="mtk1"/>
+          <w:rFonts w:ascii="Consolas" w:hAnsi="Consolas"/>
+          <w:color w:val="D4D4D4"/>
+          <w:sz w:val="21"/>
+          <w:szCs w:val="21"/>
+        </w:rPr>
+        <w:t>=</w:t>
+      </w:r>
+      <w:r>
+        <w:rPr>
+          <w:rStyle w:val="mtk5"/>
+          <w:rFonts w:ascii="Consolas" w:hAnsi="Consolas"/>
+          <w:color w:val="569CD6"/>
+          <w:sz w:val="21"/>
+          <w:szCs w:val="21"/>
+        </w:rPr>
+        <w:t>None</w:t>
+      </w:r>
+      <w:r>
+        <w:rPr>
+          <w:rStyle w:val="mtk1"/>
+          <w:rFonts w:ascii="Consolas" w:hAnsi="Consolas"/>
+          <w:color w:val="D4D4D4"/>
+          <w:sz w:val="21"/>
+          <w:szCs w:val="21"/>
+        </w:rPr>
+        <w:t xml:space="preserve">, </w:t>
+      </w:r>
+      <w:proofErr w:type="spellStart"/>
+      <w:r>
+        <w:rPr>
+          <w:rStyle w:val="mtk9"/>
+          <w:rFonts w:ascii="Consolas" w:hAnsi="Consolas"/>
+          <w:color w:val="9CDCFE"/>
+          <w:sz w:val="21"/>
+          <w:szCs w:val="21"/>
+        </w:rPr>
+        <w:t>no_default_updates</w:t>
+      </w:r>
+      <w:proofErr w:type="spellEnd"/>
+      <w:r>
+        <w:rPr>
+          <w:rStyle w:val="mtk1"/>
+          <w:rFonts w:ascii="Consolas" w:hAnsi="Consolas"/>
+          <w:color w:val="D4D4D4"/>
+          <w:sz w:val="21"/>
+          <w:szCs w:val="21"/>
+        </w:rPr>
+        <w:t>=</w:t>
+      </w:r>
+      <w:r>
+        <w:rPr>
+          <w:rStyle w:val="mtk5"/>
+          <w:rFonts w:ascii="Consolas" w:hAnsi="Consolas"/>
+          <w:color w:val="569CD6"/>
+          <w:sz w:val="21"/>
+          <w:szCs w:val="21"/>
+        </w:rPr>
+        <w:t>False</w:t>
+      </w:r>
+      <w:r>
+        <w:rPr>
+          <w:rStyle w:val="mtk1"/>
+          <w:rFonts w:ascii="Consolas" w:hAnsi="Consolas"/>
+          <w:color w:val="D4D4D4"/>
+          <w:sz w:val="21"/>
+          <w:szCs w:val="21"/>
+        </w:rPr>
+        <w:t xml:space="preserve">, </w:t>
+      </w:r>
+      <w:proofErr w:type="spellStart"/>
+      <w:r>
+        <w:rPr>
+          <w:rStyle w:val="mtk9"/>
+          <w:rFonts w:ascii="Consolas" w:hAnsi="Consolas"/>
+          <w:color w:val="9CDCFE"/>
+          <w:sz w:val="21"/>
+          <w:szCs w:val="21"/>
+        </w:rPr>
+        <w:t>accept_inplace</w:t>
+      </w:r>
+      <w:proofErr w:type="spellEnd"/>
+      <w:r>
+        <w:rPr>
+          <w:rStyle w:val="mtk1"/>
+          <w:rFonts w:ascii="Consolas" w:hAnsi="Consolas"/>
+          <w:color w:val="D4D4D4"/>
+          <w:sz w:val="21"/>
+          <w:szCs w:val="21"/>
+        </w:rPr>
+        <w:t>=</w:t>
+      </w:r>
+      <w:r>
+        <w:rPr>
+          <w:rStyle w:val="mtk5"/>
+          <w:rFonts w:ascii="Consolas" w:hAnsi="Consolas"/>
+          <w:color w:val="569CD6"/>
+          <w:sz w:val="21"/>
+          <w:szCs w:val="21"/>
+        </w:rPr>
+        <w:t>False</w:t>
+      </w:r>
+      <w:r>
+        <w:rPr>
+          <w:rStyle w:val="mtk1"/>
+          <w:rFonts w:ascii="Consolas" w:hAnsi="Consolas"/>
+          <w:color w:val="D4D4D4"/>
+          <w:sz w:val="21"/>
+          <w:szCs w:val="21"/>
+        </w:rPr>
+        <w:t xml:space="preserve">, </w:t>
+      </w:r>
+      <w:r>
+        <w:rPr>
+          <w:rStyle w:val="mtk9"/>
+          <w:rFonts w:ascii="Consolas" w:hAnsi="Consolas"/>
+          <w:color w:val="9CDCFE"/>
+          <w:sz w:val="21"/>
+          <w:szCs w:val="21"/>
+        </w:rPr>
+        <w:t>name</w:t>
+      </w:r>
+      <w:r>
+        <w:rPr>
+          <w:rStyle w:val="mtk1"/>
+          <w:rFonts w:ascii="Consolas" w:hAnsi="Consolas"/>
+          <w:color w:val="D4D4D4"/>
+          <w:sz w:val="21"/>
+          <w:szCs w:val="21"/>
+        </w:rPr>
+        <w:t>=</w:t>
+      </w:r>
+      <w:r>
+        <w:rPr>
+          <w:rStyle w:val="mtk5"/>
+          <w:rFonts w:ascii="Consolas" w:hAnsi="Consolas"/>
+          <w:color w:val="569CD6"/>
+          <w:sz w:val="21"/>
+          <w:szCs w:val="21"/>
+        </w:rPr>
+        <w:t>None</w:t>
+      </w:r>
+      <w:r>
+        <w:rPr>
+          <w:rStyle w:val="mtk1"/>
+          <w:rFonts w:ascii="Consolas" w:hAnsi="Consolas"/>
+          <w:color w:val="D4D4D4"/>
+          <w:sz w:val="21"/>
+          <w:szCs w:val="21"/>
+        </w:rPr>
+        <w:t xml:space="preserve">, </w:t>
+      </w:r>
+      <w:proofErr w:type="spellStart"/>
+      <w:r>
+        <w:rPr>
+          <w:rStyle w:val="mtk9"/>
+          <w:rFonts w:ascii="Consolas" w:hAnsi="Consolas"/>
+          <w:color w:val="9CDCFE"/>
+          <w:sz w:val="21"/>
+          <w:szCs w:val="21"/>
+        </w:rPr>
+        <w:t>rebuild_strict</w:t>
+      </w:r>
+      <w:proofErr w:type="spellEnd"/>
+      <w:r>
+        <w:rPr>
+          <w:rStyle w:val="mtk1"/>
+          <w:rFonts w:ascii="Consolas" w:hAnsi="Consolas"/>
+          <w:color w:val="D4D4D4"/>
+          <w:sz w:val="21"/>
+          <w:szCs w:val="21"/>
+        </w:rPr>
+        <w:t>=</w:t>
+      </w:r>
+      <w:r>
+        <w:rPr>
+          <w:rStyle w:val="mtk5"/>
+          <w:rFonts w:ascii="Consolas" w:hAnsi="Consolas"/>
+          <w:color w:val="569CD6"/>
+          <w:sz w:val="21"/>
+          <w:szCs w:val="21"/>
+        </w:rPr>
+        <w:t>True</w:t>
+      </w:r>
+      <w:r>
+        <w:rPr>
+          <w:rStyle w:val="mtk1"/>
+          <w:rFonts w:ascii="Consolas" w:hAnsi="Consolas"/>
+          <w:color w:val="D4D4D4"/>
+          <w:sz w:val="21"/>
+          <w:szCs w:val="21"/>
+        </w:rPr>
+        <w:t xml:space="preserve">, </w:t>
+      </w:r>
+      <w:proofErr w:type="spellStart"/>
+      <w:r>
+        <w:rPr>
+          <w:rStyle w:val="mtk9"/>
+          <w:rFonts w:ascii="Consolas" w:hAnsi="Consolas"/>
+          <w:color w:val="9CDCFE"/>
+          <w:sz w:val="21"/>
+          <w:szCs w:val="21"/>
+        </w:rPr>
+        <w:t>allow_input_downcast</w:t>
+      </w:r>
+      <w:proofErr w:type="spellEnd"/>
+      <w:r>
+        <w:rPr>
+          <w:rStyle w:val="mtk1"/>
+          <w:rFonts w:ascii="Consolas" w:hAnsi="Consolas"/>
+          <w:color w:val="D4D4D4"/>
+          <w:sz w:val="21"/>
+          <w:szCs w:val="21"/>
+        </w:rPr>
+        <w:t>=</w:t>
+      </w:r>
+      <w:r>
+        <w:rPr>
+          <w:rStyle w:val="mtk5"/>
+          <w:rFonts w:ascii="Consolas" w:hAnsi="Consolas"/>
+          <w:color w:val="569CD6"/>
+          <w:sz w:val="21"/>
+          <w:szCs w:val="21"/>
+        </w:rPr>
+        <w:t>None</w:t>
+      </w:r>
+      <w:r>
+        <w:rPr>
+          <w:rStyle w:val="mtk1"/>
+          <w:rFonts w:ascii="Consolas" w:hAnsi="Consolas"/>
+          <w:color w:val="D4D4D4"/>
+          <w:sz w:val="21"/>
+          <w:szCs w:val="21"/>
+        </w:rPr>
+        <w:t xml:space="preserve">, </w:t>
+      </w:r>
+      <w:r>
+        <w:rPr>
+          <w:rStyle w:val="mtk9"/>
+          <w:rFonts w:ascii="Consolas" w:hAnsi="Consolas"/>
+          <w:color w:val="9CDCFE"/>
+          <w:sz w:val="21"/>
+          <w:szCs w:val="21"/>
+        </w:rPr>
+        <w:t>profile</w:t>
+      </w:r>
+      <w:r>
+        <w:rPr>
+          <w:rStyle w:val="mtk1"/>
+          <w:rFonts w:ascii="Consolas" w:hAnsi="Consolas"/>
+          <w:color w:val="D4D4D4"/>
+          <w:sz w:val="21"/>
+          <w:szCs w:val="21"/>
+        </w:rPr>
+        <w:t>=</w:t>
+      </w:r>
+      <w:r>
+        <w:rPr>
+          <w:rStyle w:val="mtk5"/>
+          <w:rFonts w:ascii="Consolas" w:hAnsi="Consolas"/>
+          <w:color w:val="569CD6"/>
+          <w:sz w:val="21"/>
+          <w:szCs w:val="21"/>
+        </w:rPr>
+        <w:t>None</w:t>
+      </w:r>
+      <w:r>
+        <w:rPr>
+          <w:rStyle w:val="mtk1"/>
+          <w:rFonts w:ascii="Consolas" w:hAnsi="Consolas"/>
+          <w:color w:val="D4D4D4"/>
+          <w:sz w:val="21"/>
+          <w:szCs w:val="21"/>
+        </w:rPr>
+        <w:t xml:space="preserve">, </w:t>
+      </w:r>
+      <w:proofErr w:type="spellStart"/>
+      <w:r>
+        <w:rPr>
+          <w:rStyle w:val="mtk9"/>
+          <w:rFonts w:ascii="Consolas" w:hAnsi="Consolas"/>
+          <w:color w:val="9CDCFE"/>
+          <w:sz w:val="21"/>
+          <w:szCs w:val="21"/>
+        </w:rPr>
+        <w:t>on_unused_input</w:t>
+      </w:r>
+      <w:proofErr w:type="spellEnd"/>
+      <w:r>
+        <w:rPr>
+          <w:rStyle w:val="mtk1"/>
+          <w:rFonts w:ascii="Consolas" w:hAnsi="Consolas"/>
+          <w:color w:val="D4D4D4"/>
+          <w:sz w:val="21"/>
+          <w:szCs w:val="21"/>
+        </w:rPr>
+        <w:t>=</w:t>
+      </w:r>
+      <w:r>
+        <w:rPr>
+          <w:rStyle w:val="mtk5"/>
+          <w:rFonts w:ascii="Consolas" w:hAnsi="Consolas"/>
+          <w:color w:val="569CD6"/>
+          <w:sz w:val="21"/>
+          <w:szCs w:val="21"/>
+        </w:rPr>
+        <w:t>None</w:t>
+      </w:r>
+      <w:r>
+        <w:rPr>
+          <w:rStyle w:val="mtk1"/>
+          <w:rFonts w:ascii="Consolas" w:hAnsi="Consolas"/>
+          <w:color w:val="D4D4D4"/>
+          <w:sz w:val="21"/>
+          <w:szCs w:val="21"/>
+        </w:rPr>
+        <w:t>)</w:t>
+      </w:r>
+    </w:p>
+    <w:p>
+      <w:pPr>
+        <w:pStyle w:val="NormalWeb"/>
+        <w:shd w:val="clear" w:color="auto" w:fill="252526"/>
+        <w:spacing w:before="120" w:beforeAutospacing="0" w:after="120" w:afterAutospacing="0"/>
+        <w:rPr>
+          <w:rFonts w:ascii="Segoe UI" w:hAnsi="Segoe UI" w:cs="Segoe UI"/>
+          <w:color w:val="CCCCCC"/>
+          <w:sz w:val="21"/>
+          <w:szCs w:val="21"/>
+        </w:rPr>
+      </w:pPr>
+      <w:r>
+        <w:rPr>
+          <w:rFonts w:ascii="Segoe UI" w:hAnsi="Segoe UI" w:cs="Segoe UI"/>
+          <w:color w:val="CCCCCC"/>
+          <w:sz w:val="21"/>
+          <w:szCs w:val="21"/>
+        </w:rPr>
+        <w:t>Return a :</w:t>
+      </w:r>
+      <w:proofErr w:type="spellStart"/>
+      <w:r>
+        <w:rPr>
+          <w:rFonts w:ascii="Segoe UI" w:hAnsi="Segoe UI" w:cs="Segoe UI"/>
+          <w:color w:val="CCCCCC"/>
+          <w:sz w:val="21"/>
+          <w:szCs w:val="21"/>
+        </w:rPr>
+        <w:t>class:</w:t>
+      </w:r>
+      <w:r>
+        <w:rPr>
+          <w:rStyle w:val="HTMLCode"/>
+          <w:rFonts w:ascii="var(--monaco-monospace-font)" w:hAnsi="var(--monaco-monospace-font)"/>
+          <w:color w:val="CCCCCC"/>
+        </w:rPr>
+        <w:t>callable</w:t>
+      </w:r>
+      <w:proofErr w:type="spellEnd"/>
+      <w:r>
+        <w:rPr>
+          <w:rStyle w:val="HTMLCode"/>
+          <w:rFonts w:ascii="var(--monaco-monospace-font)" w:hAnsi="var(--monaco-monospace-font)"/>
+          <w:color w:val="CCCCCC"/>
+        </w:rPr>
+        <w:t xml:space="preserve"> object &lt;</w:t>
+      </w:r>
+      <w:proofErr w:type="spellStart"/>
+      <w:r>
+        <w:rPr>
+          <w:rStyle w:val="HTMLCode"/>
+          <w:rFonts w:ascii="var(--monaco-monospace-font)" w:hAnsi="var(--monaco-monospace-font)"/>
+          <w:color w:val="CCCCCC"/>
+        </w:rPr>
+        <w:t>theano.compile.function_module.Function</w:t>
+      </w:r>
+      <w:proofErr w:type="spellEnd"/>
+      <w:r>
+        <w:rPr>
+          <w:rStyle w:val="HTMLCode"/>
+          <w:rFonts w:ascii="var(--monaco-monospace-font)" w:hAnsi="var(--monaco-monospace-font)"/>
+          <w:color w:val="CCCCCC"/>
+        </w:rPr>
+        <w:t>&gt;</w:t>
+      </w:r>
+      <w:r>
+        <w:rPr>
+          <w:rFonts w:ascii="Segoe UI" w:hAnsi="Segoe UI" w:cs="Segoe UI"/>
+          <w:color w:val="CCCCCC"/>
+          <w:sz w:val="21"/>
+          <w:szCs w:val="21"/>
+        </w:rPr>
+        <w:t> that will calculate </w:t>
+      </w:r>
+      <w:r>
+        <w:rPr>
+          <w:rStyle w:val="HTMLCode"/>
+          <w:rFonts w:ascii="var(--monaco-monospace-font)" w:hAnsi="var(--monaco-monospace-font)"/>
+          <w:color w:val="CCCCCC"/>
+        </w:rPr>
+        <w:t>outputs</w:t>
+      </w:r>
+      <w:r>
+        <w:rPr>
+          <w:rFonts w:ascii="Segoe UI" w:hAnsi="Segoe UI" w:cs="Segoe UI"/>
+          <w:color w:val="CCCCCC"/>
+          <w:sz w:val="21"/>
+          <w:szCs w:val="21"/>
+        </w:rPr>
+        <w:t> from </w:t>
+      </w:r>
+      <w:r>
+        <w:rPr>
+          <w:rStyle w:val="HTMLCode"/>
+          <w:rFonts w:ascii="var(--monaco-monospace-font)" w:hAnsi="var(--monaco-monospace-font)"/>
+          <w:color w:val="CCCCCC"/>
+        </w:rPr>
+        <w:t>inputs</w:t>
+      </w:r>
+      <w:r>
+        <w:rPr>
+          <w:rFonts w:ascii="Segoe UI" w:hAnsi="Segoe UI" w:cs="Segoe UI"/>
+          <w:color w:val="CCCCCC"/>
+          <w:sz w:val="21"/>
+          <w:szCs w:val="21"/>
+        </w:rPr>
+        <w:t>.</w:t>
+      </w:r>
+    </w:p>
+    <w:p>
+      <w:pPr>
+        <w:pStyle w:val="Heading4"/>
+        <w:shd w:val="clear" w:color="auto" w:fill="252526"/>
+        <w:rPr>
+          <w:rFonts w:ascii="Segoe UI" w:hAnsi="Segoe UI" w:cs="Segoe UI"/>
+          <w:color w:val="CCCCCC"/>
+          <w:sz w:val="21"/>
+          <w:szCs w:val="21"/>
+        </w:rPr>
+      </w:pPr>
+      <w:r>
+        <w:rPr>
+          <w:rFonts w:ascii="Segoe UI" w:hAnsi="Segoe UI" w:cs="Segoe UI"/>
+          <w:color w:val="CCCCCC"/>
+          <w:sz w:val="21"/>
+          <w:szCs w:val="21"/>
+        </w:rPr>
+        <w:t>Parameters</w:t>
+      </w:r>
+    </w:p>
+    <w:p>
+      <w:pPr>
+        <w:pStyle w:val="NormalWeb"/>
+        <w:shd w:val="clear" w:color="auto" w:fill="252526"/>
+        <w:spacing w:before="120" w:beforeAutospacing="0" w:after="120" w:afterAutospacing="0"/>
+        <w:rPr>
+          <w:rFonts w:ascii="Segoe UI" w:hAnsi="Segoe UI" w:cs="Segoe UI"/>
+          <w:color w:val="CCCCCC"/>
+          <w:sz w:val="21"/>
+          <w:szCs w:val="21"/>
+        </w:rPr>
+      </w:pPr>
+      <w:r>
+        <w:rPr>
+          <w:rFonts w:ascii="Segoe UI" w:hAnsi="Segoe UI" w:cs="Segoe UI"/>
+          <w:color w:val="CCCCCC"/>
+          <w:sz w:val="21"/>
+          <w:szCs w:val="21"/>
+        </w:rPr>
+        <w:t xml:space="preserve">inputs : list of either Variable or </w:t>
+      </w:r>
+      <w:proofErr w:type="gramStart"/>
+      <w:r>
+        <w:rPr>
+          <w:rFonts w:ascii="Segoe UI" w:hAnsi="Segoe UI" w:cs="Segoe UI"/>
+          <w:color w:val="CCCCCC"/>
+          <w:sz w:val="21"/>
+          <w:szCs w:val="21"/>
+        </w:rPr>
+        <w:t>In</w:t>
+      </w:r>
+      <w:proofErr w:type="gramEnd"/>
+      <w:r>
+        <w:rPr>
+          <w:rFonts w:ascii="Segoe UI" w:hAnsi="Segoe UI" w:cs="Segoe UI"/>
+          <w:color w:val="CCCCCC"/>
+          <w:sz w:val="21"/>
+          <w:szCs w:val="21"/>
+        </w:rPr>
+        <w:t xml:space="preserve"> instances.</w:t>
+      </w:r>
+    </w:p>
+    <w:p>
+      <w:pPr>
+        <w:shd w:val="clear" w:color="auto" w:fill="252526"/>
+        <w:wordWrap w:val="0"/>
+        <w:spacing w:line="285" w:lineRule="atLeast"/>
+        <w:rPr>
+          <w:rFonts w:ascii="Consolas" w:hAnsi="Consolas" w:cs="Times New Roman"/>
+          <w:color w:val="CCCCCC"/>
+          <w:sz w:val="21"/>
+          <w:szCs w:val="21"/>
+        </w:rPr>
+      </w:pPr>
+      <w:r>
+        <w:rPr>
+          <w:rStyle w:val="mtk1"/>
+          <w:rFonts w:ascii="Consolas" w:hAnsi="Consolas"/>
+          <w:color w:val="D4D4D4"/>
+          <w:sz w:val="21"/>
+          <w:szCs w:val="21"/>
+        </w:rPr>
+        <w:t xml:space="preserve">Function parameters, these are not allowed to be shared variables. </w:t>
+      </w:r>
+    </w:p>
+    <w:p>
+      <w:pPr>
+        <w:pStyle w:val="NormalWeb"/>
+        <w:shd w:val="clear" w:color="auto" w:fill="252526"/>
+        <w:spacing w:before="120" w:beforeAutospacing="0" w:after="120" w:afterAutospacing="0"/>
+        <w:rPr>
+          <w:rFonts w:ascii="Segoe UI" w:hAnsi="Segoe UI" w:cs="Segoe UI"/>
+          <w:color w:val="CCCCCC"/>
+          <w:sz w:val="21"/>
+          <w:szCs w:val="21"/>
+        </w:rPr>
+      </w:pPr>
+      <w:r>
+        <w:rPr>
+          <w:rFonts w:ascii="Segoe UI" w:hAnsi="Segoe UI" w:cs="Segoe UI"/>
+          <w:color w:val="CCCCCC"/>
+          <w:sz w:val="21"/>
+          <w:szCs w:val="21"/>
+        </w:rPr>
+        <w:t xml:space="preserve">outputs : list or </w:t>
+      </w:r>
+      <w:proofErr w:type="spellStart"/>
+      <w:r>
+        <w:rPr>
+          <w:rFonts w:ascii="Segoe UI" w:hAnsi="Segoe UI" w:cs="Segoe UI"/>
+          <w:color w:val="CCCCCC"/>
+          <w:sz w:val="21"/>
+          <w:szCs w:val="21"/>
+        </w:rPr>
+        <w:t>dict</w:t>
+      </w:r>
+      <w:proofErr w:type="spellEnd"/>
+      <w:r>
+        <w:rPr>
+          <w:rFonts w:ascii="Segoe UI" w:hAnsi="Segoe UI" w:cs="Segoe UI"/>
+          <w:color w:val="CCCCCC"/>
+          <w:sz w:val="21"/>
+          <w:szCs w:val="21"/>
+        </w:rPr>
+        <w:t xml:space="preserve"> of Variables or Out instances.</w:t>
+      </w:r>
+    </w:p>
+    <w:p>
+      <w:pPr>
+        <w:shd w:val="clear" w:color="auto" w:fill="252526"/>
+        <w:wordWrap w:val="0"/>
+        <w:spacing w:line="285" w:lineRule="atLeast"/>
+        <w:rPr>
+          <w:rFonts w:ascii="Consolas" w:hAnsi="Consolas" w:cs="Times New Roman"/>
+          <w:color w:val="CCCCCC"/>
+          <w:sz w:val="21"/>
+          <w:szCs w:val="21"/>
+        </w:rPr>
+      </w:pPr>
+      <w:r>
+        <w:rPr>
+          <w:rStyle w:val="mtk1"/>
+          <w:rFonts w:ascii="Consolas" w:hAnsi="Consolas"/>
+          <w:color w:val="D4D4D4"/>
+          <w:sz w:val="21"/>
+          <w:szCs w:val="21"/>
+        </w:rPr>
+        <w:t xml:space="preserve">If it is a </w:t>
+      </w:r>
+      <w:proofErr w:type="spellStart"/>
+      <w:r>
+        <w:rPr>
+          <w:rStyle w:val="mtk1"/>
+          <w:rFonts w:ascii="Consolas" w:hAnsi="Consolas"/>
+          <w:color w:val="D4D4D4"/>
+          <w:sz w:val="21"/>
+          <w:szCs w:val="21"/>
+        </w:rPr>
+        <w:t>dict</w:t>
+      </w:r>
+      <w:proofErr w:type="spellEnd"/>
+      <w:r>
+        <w:rPr>
+          <w:rStyle w:val="mtk1"/>
+          <w:rFonts w:ascii="Consolas" w:hAnsi="Consolas"/>
+          <w:color w:val="D4D4D4"/>
+          <w:sz w:val="21"/>
+          <w:szCs w:val="21"/>
+        </w:rPr>
+        <w:t xml:space="preserve">, the keys must be strings. Expressions to compute. </w:t>
+      </w:r>
+    </w:p>
+    <w:p>
+      <w:pPr>
+        <w:pStyle w:val="NormalWeb"/>
+        <w:shd w:val="clear" w:color="auto" w:fill="252526"/>
+        <w:spacing w:before="120" w:beforeAutospacing="0" w:after="120" w:afterAutospacing="0"/>
+        <w:rPr>
+          <w:rFonts w:ascii="Segoe UI" w:hAnsi="Segoe UI" w:cs="Segoe UI"/>
+          <w:color w:val="CCCCCC"/>
+          <w:sz w:val="21"/>
+          <w:szCs w:val="21"/>
+        </w:rPr>
+      </w:pPr>
+      <w:r>
+        <w:rPr>
+          <w:rFonts w:ascii="Segoe UI" w:hAnsi="Segoe UI" w:cs="Segoe UI"/>
+          <w:color w:val="CCCCCC"/>
+          <w:sz w:val="21"/>
+          <w:szCs w:val="21"/>
+        </w:rPr>
+        <w:t>mode : string or </w:t>
+      </w:r>
+      <w:r>
+        <w:rPr>
+          <w:rStyle w:val="HTMLCode"/>
+          <w:rFonts w:ascii="var(--monaco-monospace-font)" w:hAnsi="var(--monaco-monospace-font)"/>
+          <w:color w:val="CCCCCC"/>
+        </w:rPr>
+        <w:t>Mode</w:t>
+      </w:r>
+      <w:r>
+        <w:rPr>
+          <w:rFonts w:ascii="Segoe UI" w:hAnsi="Segoe UI" w:cs="Segoe UI"/>
+          <w:color w:val="CCCCCC"/>
+          <w:sz w:val="21"/>
+          <w:szCs w:val="21"/>
+        </w:rPr>
+        <w:t> instance.</w:t>
+      </w:r>
+    </w:p>
+    <w:p>
+      <w:pPr>
+        <w:pStyle w:val="Heading4"/>
+        <w:shd w:val="clear" w:color="auto" w:fill="252526"/>
+        <w:rPr>
+          <w:rFonts w:ascii="Segoe UI" w:hAnsi="Segoe UI" w:cs="Segoe UI"/>
+          <w:color w:val="CCCCCC"/>
+          <w:sz w:val="21"/>
+          <w:szCs w:val="21"/>
+        </w:rPr>
+      </w:pPr>
+      <w:r>
+        <w:rPr>
+          <w:rFonts w:ascii="Segoe UI" w:hAnsi="Segoe UI" w:cs="Segoe UI"/>
+          <w:color w:val="CCCCCC"/>
+          <w:sz w:val="21"/>
+          <w:szCs w:val="21"/>
+        </w:rPr>
+        <w:t>Returns</w:t>
+      </w:r>
+    </w:p>
+    <w:p>
+      <w:pPr>
+        <w:pStyle w:val="NormalWeb"/>
+        <w:shd w:val="clear" w:color="auto" w:fill="252526"/>
+        <w:spacing w:before="120" w:beforeAutospacing="0" w:after="120" w:afterAutospacing="0"/>
+        <w:rPr>
+          <w:rFonts w:ascii="Segoe UI" w:hAnsi="Segoe UI" w:cs="Segoe UI"/>
+          <w:color w:val="CCCCCC"/>
+          <w:sz w:val="21"/>
+          <w:szCs w:val="21"/>
+        </w:rPr>
+      </w:pPr>
+      <w:r>
+        <w:rPr>
+          <w:rFonts w:ascii="Segoe UI" w:hAnsi="Segoe UI" w:cs="Segoe UI"/>
+          <w:color w:val="CCCCCC"/>
+          <w:sz w:val="21"/>
+          <w:szCs w:val="21"/>
+        </w:rPr>
+        <w:t>:</w:t>
+      </w:r>
+      <w:proofErr w:type="spellStart"/>
+      <w:r>
+        <w:rPr>
+          <w:rFonts w:ascii="Segoe UI" w:hAnsi="Segoe UI" w:cs="Segoe UI"/>
+          <w:color w:val="CCCCCC"/>
+          <w:sz w:val="21"/>
+          <w:szCs w:val="21"/>
+        </w:rPr>
+        <w:t>class:</w:t>
+      </w:r>
+      <w:r>
+        <w:rPr>
+          <w:rStyle w:val="HTMLCode"/>
+          <w:rFonts w:ascii="var(--monaco-monospace-font)" w:hAnsi="var(--monaco-monospace-font)"/>
+          <w:color w:val="CCCCCC"/>
+        </w:rPr>
+        <w:t>theano.compile.function_module.Function</w:t>
+      </w:r>
+      <w:proofErr w:type="spellEnd"/>
+      <w:r>
+        <w:rPr>
+          <w:rFonts w:ascii="Segoe UI" w:hAnsi="Segoe UI" w:cs="Segoe UI"/>
+          <w:color w:val="CCCCCC"/>
+          <w:sz w:val="21"/>
+          <w:szCs w:val="21"/>
+        </w:rPr>
+        <w:t> instance</w:t>
+      </w:r>
+    </w:p>
+    <w:p>
+      <w:pPr>
+        <w:shd w:val="clear" w:color="auto" w:fill="252526"/>
+        <w:wordWrap w:val="0"/>
+        <w:spacing w:line="285" w:lineRule="atLeast"/>
+        <w:rPr>
+          <w:rFonts w:ascii="Consolas" w:hAnsi="Consolas" w:cs="Times New Roman"/>
+          <w:color w:val="CCCCCC"/>
+          <w:sz w:val="21"/>
+          <w:szCs w:val="21"/>
+        </w:rPr>
+      </w:pPr>
+      <w:r>
+        <w:rPr>
+          <w:rStyle w:val="mtk1"/>
+          <w:rFonts w:ascii="Consolas" w:hAnsi="Consolas"/>
+          <w:color w:val="D4D4D4"/>
+          <w:sz w:val="21"/>
+          <w:szCs w:val="21"/>
+        </w:rPr>
+        <w:t xml:space="preserve">A callable object that will compute the outputs (given the inputs) and </w:t>
+      </w:r>
+      <w:r>
+        <w:rPr>
+          <w:rFonts w:ascii="Consolas" w:hAnsi="Consolas"/>
+          <w:color w:val="CCCCCC"/>
+          <w:sz w:val="21"/>
+          <w:szCs w:val="21"/>
+        </w:rPr>
+        <w:br/>
+      </w:r>
+      <w:r>
+        <w:rPr>
+          <w:rStyle w:val="mtk1"/>
+          <w:rFonts w:ascii="Consolas" w:hAnsi="Consolas"/>
+          <w:color w:val="D4D4D4"/>
+          <w:sz w:val="21"/>
+          <w:szCs w:val="21"/>
+        </w:rPr>
+        <w:t xml:space="preserve">update the implicit function arguments according to the `updates`. </w:t>
+      </w:r>
+    </w:p>
+    <w:p>
+      <w:pPr>
+        <w:pStyle w:val="NormalWeb"/>
+        <w:shd w:val="clear" w:color="auto" w:fill="252526"/>
+        <w:spacing w:before="120" w:beforeAutospacing="0" w:after="120" w:afterAutospacing="0"/>
+        <w:rPr>
+          <w:rFonts w:ascii="Segoe UI" w:hAnsi="Segoe UI" w:cs="Segoe UI"/>
+          <w:color w:val="CCCCCC"/>
+          <w:sz w:val="21"/>
+          <w:szCs w:val="21"/>
+        </w:rPr>
+      </w:pPr>
+      <w:r>
+        <w:rPr>
+          <w:rFonts w:ascii="Segoe UI" w:hAnsi="Segoe UI" w:cs="Segoe UI"/>
+          <w:color w:val="CCCCCC"/>
+          <w:sz w:val="21"/>
+          <w:szCs w:val="21"/>
+        </w:rPr>
+        <w:t>Internal documentation:</w:t>
+      </w:r>
+    </w:p>
     <w:p/>
     <w:p/>
     <w:p/>
@@ -2289,6 +4184,67 @@
       <w:u w:val="single"/>
     </w:rPr>
   </w:style>
+  <w:style w:type="character" w:styleId="UnresolvedMention">
+    <w:name w:val="Unresolved Mention"/>
+    <w:basedOn w:val="DefaultParagraphFont"/>
+    <w:uiPriority w:val="99"/>
+    <w:semiHidden/>
+    <w:unhideWhenUsed/>
+    <w:rsid w:val="00B4032B"/>
+    <w:rPr>
+      <w:color w:val="605E5C"/>
+      <w:shd w:val="clear" w:color="auto" w:fill="E1DFDD"/>
+    </w:rPr>
+  </w:style>
+  <w:style w:type="character" w:customStyle="1" w:styleId="mtk5">
+    <w:name w:val="mtk5"/>
+    <w:basedOn w:val="DefaultParagraphFont"/>
+    <w:rsid w:val="002C6CF1"/>
+  </w:style>
+  <w:style w:type="character" w:customStyle="1" w:styleId="mtk1">
+    <w:name w:val="mtk1"/>
+    <w:basedOn w:val="DefaultParagraphFont"/>
+    <w:rsid w:val="002C6CF1"/>
+  </w:style>
+  <w:style w:type="character" w:customStyle="1" w:styleId="mtk15">
+    <w:name w:val="mtk15"/>
+    <w:basedOn w:val="DefaultParagraphFont"/>
+    <w:rsid w:val="002C6CF1"/>
+  </w:style>
+  <w:style w:type="character" w:customStyle="1" w:styleId="mtk9">
+    <w:name w:val="mtk9"/>
+    <w:basedOn w:val="DefaultParagraphFont"/>
+    <w:rsid w:val="002C6CF1"/>
+  </w:style>
+  <w:style w:type="paragraph" w:styleId="NormalWeb">
+    <w:name w:val="Normal (Web)"/>
+    <w:basedOn w:val="Normal"/>
+    <w:uiPriority w:val="99"/>
+    <w:semiHidden/>
+    <w:unhideWhenUsed/>
+    <w:rsid w:val="002C6CF1"/>
+    <w:pPr>
+      <w:spacing w:before="100" w:beforeAutospacing="1" w:after="100" w:afterAutospacing="1" w:line="240" w:lineRule="auto"/>
+    </w:pPr>
+    <w:rPr>
+      <w:rFonts w:ascii="Times New Roman" w:eastAsia="Times New Roman" w:hAnsi="Times New Roman" w:cs="Times New Roman"/>
+      <w:sz w:val="24"/>
+      <w:szCs w:val="24"/>
+    </w:rPr>
+  </w:style>
+  <w:style w:type="character" w:styleId="HTMLCode">
+    <w:name w:val="HTML Code"/>
+    <w:basedOn w:val="DefaultParagraphFont"/>
+    <w:uiPriority w:val="99"/>
+    <w:semiHidden/>
+    <w:unhideWhenUsed/>
+    <w:rsid w:val="002C6CF1"/>
+    <w:rPr>
+      <w:rFonts w:ascii="Courier New" w:eastAsia="Times New Roman" w:hAnsi="Courier New" w:cs="Courier New"/>
+      <w:sz w:val="20"/>
+      <w:szCs w:val="20"/>
+    </w:rPr>
+  </w:style>
 </w:styles>
 </file>
 
@@ -2549,11 +4505,30 @@
 </file>
 
 <file path=customXml/item1.xml><?xml version="1.0" encoding="utf-8"?>
-<b:Sources xmlns:b="http://schemas.openxmlformats.org/officeDocument/2006/bibliography" xmlns="http://schemas.openxmlformats.org/officeDocument/2006/bibliography" SelectedStyle="\APASixthEditionOfficeOnline.xsl" StyleName="APA" Version="6"/>
+<b:Sources xmlns:b="http://schemas.openxmlformats.org/officeDocument/2006/bibliography" xmlns="http://schemas.openxmlformats.org/officeDocument/2006/bibliography" SelectedStyle="\APASixthEditionOfficeOnline.xsl" StyleName="APA" Version="6">
+  <b:Source>
+    <b:Tag>Wik5</b:Tag>
+    <b:SourceType>DocumentFromInternetSite</b:SourceType>
+    <b:Guid>{909D9A1C-9F46-4481-BECA-A7A5E653F9D5}</b:Guid>
+    <b:Author>
+      <b:Author>
+        <b:NameList>
+          <b:Person>
+            <b:Last>Wikipedia</b:Last>
+          </b:Person>
+        </b:NameList>
+      </b:Author>
+    </b:Author>
+    <b:Title>Tensor</b:Title>
+    <b:InternetSiteTitle>Wikipedia.</b:InternetSiteTitle>
+    <b:URL>https://en.wikipedia.org/wiki/Tensor</b:URL>
+    <b:RefOrder>1</b:RefOrder>
+  </b:Source>
+</b:Sources>
 </file>
 
 <file path=customXml/itemProps1.xml><?xml version="1.0" encoding="utf-8"?>
-<ds:datastoreItem xmlns:ds="http://schemas.openxmlformats.org/officeDocument/2006/customXml" ds:itemID="{1DD02B8A-8CB9-4498-B468-49E9DE18EC95}">
+<ds:datastoreItem xmlns:ds="http://schemas.openxmlformats.org/officeDocument/2006/customXml" ds:itemID="{1399D744-2AC8-4B29-8190-3063F9D2CF89}">
   <ds:schemaRefs>
     <ds:schemaRef ds:uri="http://schemas.openxmlformats.org/officeDocument/2006/bibliography"/>
   </ds:schemaRefs>

</xml_diff>